<commit_message>
Updated User Docs 2
</commit_message>
<xml_diff>
--- a/Reports/USER INTERFACE.docx
+++ b/Reports/USER INTERFACE.docx
@@ -139,10 +139,27 @@
           </wp:inline>
         </w:drawing>
       </w:r>
-    </w:p>
-    <w:p>
-      <w:r>
-        <w:t>And the application exits.</w:t>
+      <w:bookmarkStart w:id="0" w:name="_GoBack"/>
+      <w:bookmarkEnd w:id="0"/>
+    </w:p>
+    <w:p>
+      <w:r>
+        <w:t xml:space="preserve">After dismissing the notification, the </w:t>
+      </w:r>
+      <w:r>
+        <w:t>launch of the app is conti</w:t>
+      </w:r>
+      <w:r>
+        <w:t>nued although</w:t>
+      </w:r>
+      <w:r>
+        <w:t xml:space="preserve"> the pages requiring an internet connection will be non-functional</w:t>
+      </w:r>
+      <w:r>
+        <w:t>.</w:t>
+      </w:r>
+      <w:r>
+        <w:t xml:space="preserve"> It has been implemented in this way, as crucial information regarding the parking spot is saved locally.</w:t>
       </w:r>
     </w:p>
     <w:p/>
@@ -158,6 +175,7 @@
           <w:b/>
           <w:u w:val="single"/>
         </w:rPr>
+        <w:lastRenderedPageBreak/>
         <w:br w:type="page"/>
       </w:r>
     </w:p>
@@ -1483,7 +1501,7 @@
                                     </pic:cNvPicPr>
                                   </pic:nvPicPr>
                                   <pic:blipFill>
-                                    <a:blip r:embed="rId14">
+                                    <a:blip r:embed="rId16">
                                       <a:extLst>
                                         <a:ext uri="{28A0092B-C50C-407E-A947-70E740481C1C}">
                                           <a14:useLocalDpi xmlns:a14="http://schemas.microsoft.com/office/drawing/2010/main" val="0"/>
@@ -1564,7 +1582,7 @@
                                     </pic:cNvPicPr>
                                   </pic:nvPicPr>
                                   <pic:blipFill>
-                                    <a:blip r:embed="rId15">
+                                    <a:blip r:embed="rId17">
                                       <a:extLst>
                                         <a:ext uri="{28A0092B-C50C-407E-A947-70E740481C1C}">
                                           <a14:useLocalDpi xmlns:a14="http://schemas.microsoft.com/office/drawing/2010/main" val="0"/>
@@ -1645,7 +1663,7 @@
                     </pic:cNvPicPr>
                   </pic:nvPicPr>
                   <pic:blipFill>
-                    <a:blip r:embed="rId16" cstate="print">
+                    <a:blip r:embed="rId18" cstate="print">
                       <a:extLst>
                         <a:ext uri="{28A0092B-C50C-407E-A947-70E740481C1C}">
                           <a14:useLocalDpi xmlns:a14="http://schemas.microsoft.com/office/drawing/2010/main" val="0"/>
@@ -1849,7 +1867,7 @@
                                           </pic:cNvPicPr>
                                         </pic:nvPicPr>
                                         <pic:blipFill>
-                                          <a:blip r:embed="rId17">
+                                          <a:blip r:embed="rId19">
                                             <a:extLst>
                                               <a:ext uri="{28A0092B-C50C-407E-A947-70E740481C1C}">
                                                 <a14:useLocalDpi xmlns:a14="http://schemas.microsoft.com/office/drawing/2010/main" val="0"/>
@@ -1997,7 +2015,7 @@
                                     </pic:cNvPicPr>
                                   </pic:nvPicPr>
                                   <pic:blipFill>
-                                    <a:blip r:embed="rId17">
+                                    <a:blip r:embed="rId20">
                                       <a:extLst>
                                         <a:ext uri="{28A0092B-C50C-407E-A947-70E740481C1C}">
                                           <a14:useLocalDpi xmlns:a14="http://schemas.microsoft.com/office/drawing/2010/main" val="0"/>
@@ -2059,7 +2077,7 @@
                     </pic:cNvPicPr>
                   </pic:nvPicPr>
                   <pic:blipFill>
-                    <a:blip r:embed="rId18" cstate="print">
+                    <a:blip r:embed="rId21" cstate="print">
                       <a:extLst>
                         <a:ext uri="{28A0092B-C50C-407E-A947-70E740481C1C}">
                           <a14:useLocalDpi xmlns:a14="http://schemas.microsoft.com/office/drawing/2010/main" val="0"/>
@@ -2158,8 +2176,6 @@
           <w:u w:val="single"/>
         </w:rPr>
       </w:pPr>
-      <w:bookmarkStart w:id="0" w:name="_GoBack"/>
-      <w:bookmarkEnd w:id="0"/>
     </w:p>
     <w:p/>
     <w:p/>
@@ -2229,7 +2245,7 @@
       <w:r>
         <w:t xml:space="preserve"> </w:t>
       </w:r>
-      <w:hyperlink r:id="rId19" w:history="1">
+      <w:hyperlink r:id="rId22" w:history="1">
         <w:r>
           <w:rPr>
             <w:rStyle w:val="Hyperlink"/>
@@ -2307,7 +2323,7 @@
                     </pic:cNvPicPr>
                   </pic:nvPicPr>
                   <pic:blipFill>
-                    <a:blip r:embed="rId20">
+                    <a:blip r:embed="rId23">
                       <a:extLst>
                         <a:ext uri="{28A0092B-C50C-407E-A947-70E740481C1C}">
                           <a14:useLocalDpi xmlns:a14="http://schemas.microsoft.com/office/drawing/2010/main" val="0"/>
@@ -2349,7 +2365,7 @@
         </w:rPr>
         <w:t xml:space="preserve">Source: </w:t>
       </w:r>
-      <w:hyperlink r:id="rId21" w:history="1">
+      <w:hyperlink r:id="rId24" w:history="1">
         <w:r>
           <w:rPr>
             <w:rStyle w:val="Hyperlink"/>
@@ -4099,7 +4115,7 @@
 </file>
 
 <file path=customXml/itemProps1.xml><?xml version="1.0" encoding="utf-8"?>
-<ds:datastoreItem xmlns:ds="http://schemas.openxmlformats.org/officeDocument/2006/customXml" ds:itemID="{DD4065E3-7623-4308-9526-33545A6A79EF}">
+<ds:datastoreItem xmlns:ds="http://schemas.openxmlformats.org/officeDocument/2006/customXml" ds:itemID="{68CE99F2-8244-49C8-87CB-764EC8B6F110}">
   <ds:schemaRefs>
     <ds:schemaRef ds:uri="http://schemas.openxmlformats.org/officeDocument/2006/bibliography"/>
   </ds:schemaRefs>

</xml_diff>